<commit_message>
login unit test passed
</commit_message>
<xml_diff>
--- a/Assignments/Assignment9_Attempt1_OguzKaanYildirim.docx
+++ b/Assignments/Assignment9_Attempt1_OguzKaanYildirim.docx
@@ -299,7 +299,6 @@
               <w:rFonts w:asciiTheme="minorHAnsi" w:eastAsiaTheme="minorEastAsia" w:hAnsiTheme="minorHAnsi" w:cstheme="minorBidi"/>
               <w:noProof/>
               <w:kern w:val="2"/>
-              <w:lang/>
               <w14:ligatures w14:val="standardContextual"/>
             </w:rPr>
           </w:pPr>
@@ -395,7 +394,6 @@
               <w:rFonts w:asciiTheme="minorHAnsi" w:eastAsiaTheme="minorEastAsia" w:hAnsiTheme="minorHAnsi" w:cstheme="minorBidi"/>
               <w:noProof/>
               <w:kern w:val="2"/>
-              <w:lang/>
               <w14:ligatures w14:val="standardContextual"/>
             </w:rPr>
           </w:pPr>
@@ -468,7 +466,6 @@
               <w:rFonts w:asciiTheme="minorHAnsi" w:eastAsiaTheme="minorEastAsia" w:hAnsiTheme="minorHAnsi" w:cstheme="minorBidi"/>
               <w:noProof/>
               <w:kern w:val="2"/>
-              <w:lang/>
               <w14:ligatures w14:val="standardContextual"/>
             </w:rPr>
           </w:pPr>
@@ -541,7 +538,6 @@
               <w:rFonts w:asciiTheme="minorHAnsi" w:eastAsiaTheme="minorEastAsia" w:hAnsiTheme="minorHAnsi" w:cstheme="minorBidi"/>
               <w:noProof/>
               <w:kern w:val="2"/>
-              <w:lang/>
               <w14:ligatures w14:val="standardContextual"/>
             </w:rPr>
           </w:pPr>
@@ -613,7 +609,6 @@
               <w:rFonts w:asciiTheme="minorHAnsi" w:eastAsiaTheme="minorEastAsia" w:hAnsiTheme="minorHAnsi" w:cstheme="minorBidi"/>
               <w:noProof/>
               <w:kern w:val="2"/>
-              <w:lang/>
               <w14:ligatures w14:val="standardContextual"/>
             </w:rPr>
           </w:pPr>
@@ -685,7 +680,6 @@
               <w:rFonts w:asciiTheme="minorHAnsi" w:eastAsiaTheme="minorEastAsia" w:hAnsiTheme="minorHAnsi" w:cstheme="minorBidi"/>
               <w:noProof/>
               <w:kern w:val="2"/>
-              <w:lang/>
               <w14:ligatures w14:val="standardContextual"/>
             </w:rPr>
           </w:pPr>
@@ -757,7 +751,6 @@
               <w:rFonts w:asciiTheme="minorHAnsi" w:eastAsiaTheme="minorEastAsia" w:hAnsiTheme="minorHAnsi" w:cstheme="minorBidi"/>
               <w:noProof/>
               <w:kern w:val="2"/>
-              <w:lang/>
               <w14:ligatures w14:val="standardContextual"/>
             </w:rPr>
           </w:pPr>
@@ -829,7 +822,6 @@
               <w:rFonts w:asciiTheme="minorHAnsi" w:eastAsiaTheme="minorEastAsia" w:hAnsiTheme="minorHAnsi" w:cstheme="minorBidi"/>
               <w:noProof/>
               <w:kern w:val="2"/>
-              <w:lang/>
               <w14:ligatures w14:val="standardContextual"/>
             </w:rPr>
           </w:pPr>
@@ -901,7 +893,6 @@
               <w:rFonts w:asciiTheme="minorHAnsi" w:eastAsiaTheme="minorEastAsia" w:hAnsiTheme="minorHAnsi" w:cstheme="minorBidi"/>
               <w:noProof/>
               <w:kern w:val="2"/>
-              <w:lang/>
               <w14:ligatures w14:val="standardContextual"/>
             </w:rPr>
           </w:pPr>
@@ -982,7 +973,6 @@
               <w:rFonts w:asciiTheme="minorHAnsi" w:eastAsiaTheme="minorEastAsia" w:hAnsiTheme="minorHAnsi" w:cstheme="minorBidi"/>
               <w:noProof/>
               <w:kern w:val="2"/>
-              <w:lang/>
               <w14:ligatures w14:val="standardContextual"/>
             </w:rPr>
           </w:pPr>
@@ -1054,7 +1044,6 @@
               <w:rFonts w:asciiTheme="minorHAnsi" w:eastAsiaTheme="minorEastAsia" w:hAnsiTheme="minorHAnsi" w:cstheme="minorBidi"/>
               <w:noProof/>
               <w:kern w:val="2"/>
-              <w:lang/>
               <w14:ligatures w14:val="standardContextual"/>
             </w:rPr>
           </w:pPr>
@@ -1126,7 +1115,6 @@
               <w:rFonts w:asciiTheme="minorHAnsi" w:eastAsiaTheme="minorEastAsia" w:hAnsiTheme="minorHAnsi" w:cstheme="minorBidi"/>
               <w:noProof/>
               <w:kern w:val="2"/>
-              <w:lang/>
               <w14:ligatures w14:val="standardContextual"/>
             </w:rPr>
           </w:pPr>
@@ -1198,7 +1186,6 @@
               <w:rFonts w:asciiTheme="minorHAnsi" w:eastAsiaTheme="minorEastAsia" w:hAnsiTheme="minorHAnsi" w:cstheme="minorBidi"/>
               <w:noProof/>
               <w:kern w:val="2"/>
-              <w:lang/>
               <w14:ligatures w14:val="standardContextual"/>
             </w:rPr>
           </w:pPr>
@@ -1270,7 +1257,6 @@
               <w:rFonts w:asciiTheme="minorHAnsi" w:eastAsiaTheme="minorEastAsia" w:hAnsiTheme="minorHAnsi" w:cstheme="minorBidi"/>
               <w:noProof/>
               <w:kern w:val="2"/>
-              <w:lang/>
               <w14:ligatures w14:val="standardContextual"/>
             </w:rPr>
           </w:pPr>
@@ -1351,7 +1337,6 @@
               <w:rFonts w:asciiTheme="minorHAnsi" w:eastAsiaTheme="minorEastAsia" w:hAnsiTheme="minorHAnsi" w:cstheme="minorBidi"/>
               <w:noProof/>
               <w:kern w:val="2"/>
-              <w:lang/>
               <w14:ligatures w14:val="standardContextual"/>
             </w:rPr>
           </w:pPr>
@@ -1423,7 +1408,6 @@
               <w:rFonts w:asciiTheme="minorHAnsi" w:eastAsiaTheme="minorEastAsia" w:hAnsiTheme="minorHAnsi" w:cstheme="minorBidi"/>
               <w:noProof/>
               <w:kern w:val="2"/>
-              <w:lang/>
               <w14:ligatures w14:val="standardContextual"/>
             </w:rPr>
           </w:pPr>
@@ -1495,7 +1479,6 @@
               <w:rFonts w:asciiTheme="minorHAnsi" w:eastAsiaTheme="minorEastAsia" w:hAnsiTheme="minorHAnsi" w:cstheme="minorBidi"/>
               <w:noProof/>
               <w:kern w:val="2"/>
-              <w:lang/>
               <w14:ligatures w14:val="standardContextual"/>
             </w:rPr>
           </w:pPr>
@@ -1567,7 +1550,6 @@
               <w:rFonts w:asciiTheme="minorHAnsi" w:eastAsiaTheme="minorEastAsia" w:hAnsiTheme="minorHAnsi" w:cstheme="minorBidi"/>
               <w:noProof/>
               <w:kern w:val="2"/>
-              <w:lang/>
               <w14:ligatures w14:val="standardContextual"/>
             </w:rPr>
           </w:pPr>
@@ -1639,7 +1621,6 @@
               <w:rFonts w:asciiTheme="minorHAnsi" w:eastAsiaTheme="minorEastAsia" w:hAnsiTheme="minorHAnsi" w:cstheme="minorBidi"/>
               <w:noProof/>
               <w:kern w:val="2"/>
-              <w:lang/>
               <w14:ligatures w14:val="standardContextual"/>
             </w:rPr>
           </w:pPr>
@@ -1720,7 +1701,6 @@
               <w:rFonts w:asciiTheme="minorHAnsi" w:eastAsiaTheme="minorEastAsia" w:hAnsiTheme="minorHAnsi" w:cstheme="minorBidi"/>
               <w:noProof/>
               <w:kern w:val="2"/>
-              <w:lang/>
               <w14:ligatures w14:val="standardContextual"/>
             </w:rPr>
           </w:pPr>
@@ -1792,7 +1772,6 @@
               <w:rFonts w:asciiTheme="minorHAnsi" w:eastAsiaTheme="minorEastAsia" w:hAnsiTheme="minorHAnsi" w:cstheme="minorBidi"/>
               <w:noProof/>
               <w:kern w:val="2"/>
-              <w:lang/>
               <w14:ligatures w14:val="standardContextual"/>
             </w:rPr>
           </w:pPr>
@@ -1864,7 +1843,6 @@
               <w:rFonts w:asciiTheme="minorHAnsi" w:eastAsiaTheme="minorEastAsia" w:hAnsiTheme="minorHAnsi" w:cstheme="minorBidi"/>
               <w:noProof/>
               <w:kern w:val="2"/>
-              <w:lang/>
               <w14:ligatures w14:val="standardContextual"/>
             </w:rPr>
           </w:pPr>
@@ -1936,7 +1914,6 @@
               <w:rFonts w:asciiTheme="minorHAnsi" w:eastAsiaTheme="minorEastAsia" w:hAnsiTheme="minorHAnsi" w:cstheme="minorBidi"/>
               <w:noProof/>
               <w:kern w:val="2"/>
-              <w:lang/>
               <w14:ligatures w14:val="standardContextual"/>
             </w:rPr>
           </w:pPr>
@@ -2008,7 +1985,6 @@
               <w:rFonts w:asciiTheme="minorHAnsi" w:eastAsiaTheme="minorEastAsia" w:hAnsiTheme="minorHAnsi" w:cstheme="minorBidi"/>
               <w:noProof/>
               <w:kern w:val="2"/>
-              <w:lang/>
               <w14:ligatures w14:val="standardContextual"/>
             </w:rPr>
           </w:pPr>
@@ -2080,7 +2056,6 @@
               <w:rFonts w:asciiTheme="minorHAnsi" w:eastAsiaTheme="minorEastAsia" w:hAnsiTheme="minorHAnsi" w:cstheme="minorBidi"/>
               <w:noProof/>
               <w:kern w:val="2"/>
-              <w:lang/>
               <w14:ligatures w14:val="standardContextual"/>
             </w:rPr>
           </w:pPr>
@@ -2152,7 +2127,6 @@
               <w:rFonts w:asciiTheme="minorHAnsi" w:eastAsiaTheme="minorEastAsia" w:hAnsiTheme="minorHAnsi" w:cstheme="minorBidi"/>
               <w:noProof/>
               <w:kern w:val="2"/>
-              <w:lang/>
               <w14:ligatures w14:val="standardContextual"/>
             </w:rPr>
           </w:pPr>
@@ -2224,7 +2198,6 @@
               <w:rFonts w:asciiTheme="minorHAnsi" w:eastAsiaTheme="minorEastAsia" w:hAnsiTheme="minorHAnsi" w:cstheme="minorBidi"/>
               <w:noProof/>
               <w:kern w:val="2"/>
-              <w:lang/>
               <w14:ligatures w14:val="standardContextual"/>
             </w:rPr>
           </w:pPr>
@@ -2296,7 +2269,6 @@
               <w:rFonts w:asciiTheme="minorHAnsi" w:eastAsiaTheme="minorEastAsia" w:hAnsiTheme="minorHAnsi" w:cstheme="minorBidi"/>
               <w:noProof/>
               <w:kern w:val="2"/>
-              <w:lang/>
               <w14:ligatures w14:val="standardContextual"/>
             </w:rPr>
           </w:pPr>
@@ -2368,7 +2340,6 @@
               <w:rFonts w:asciiTheme="minorHAnsi" w:eastAsiaTheme="minorEastAsia" w:hAnsiTheme="minorHAnsi" w:cstheme="minorBidi"/>
               <w:noProof/>
               <w:kern w:val="2"/>
-              <w:lang/>
               <w14:ligatures w14:val="standardContextual"/>
             </w:rPr>
           </w:pPr>
@@ -2440,7 +2411,6 @@
               <w:rFonts w:asciiTheme="minorHAnsi" w:eastAsiaTheme="minorEastAsia" w:hAnsiTheme="minorHAnsi" w:cstheme="minorBidi"/>
               <w:noProof/>
               <w:kern w:val="2"/>
-              <w:lang/>
               <w14:ligatures w14:val="standardContextual"/>
             </w:rPr>
           </w:pPr>
@@ -2512,7 +2482,6 @@
               <w:rFonts w:asciiTheme="minorHAnsi" w:eastAsiaTheme="minorEastAsia" w:hAnsiTheme="minorHAnsi" w:cstheme="minorBidi"/>
               <w:noProof/>
               <w:kern w:val="2"/>
-              <w:lang/>
               <w14:ligatures w14:val="standardContextual"/>
             </w:rPr>
           </w:pPr>
@@ -2584,7 +2553,6 @@
               <w:rFonts w:asciiTheme="minorHAnsi" w:eastAsiaTheme="minorEastAsia" w:hAnsiTheme="minorHAnsi" w:cstheme="minorBidi"/>
               <w:noProof/>
               <w:kern w:val="2"/>
-              <w:lang/>
               <w14:ligatures w14:val="standardContextual"/>
             </w:rPr>
           </w:pPr>
@@ -2656,7 +2624,6 @@
               <w:rFonts w:asciiTheme="minorHAnsi" w:eastAsiaTheme="minorEastAsia" w:hAnsiTheme="minorHAnsi" w:cstheme="minorBidi"/>
               <w:noProof/>
               <w:kern w:val="2"/>
-              <w:lang/>
               <w14:ligatures w14:val="standardContextual"/>
             </w:rPr>
           </w:pPr>
@@ -2728,7 +2695,6 @@
               <w:rFonts w:asciiTheme="minorHAnsi" w:eastAsiaTheme="minorEastAsia" w:hAnsiTheme="minorHAnsi" w:cstheme="minorBidi"/>
               <w:noProof/>
               <w:kern w:val="2"/>
-              <w:lang/>
               <w14:ligatures w14:val="standardContextual"/>
             </w:rPr>
           </w:pPr>
@@ -2800,7 +2766,6 @@
               <w:rFonts w:asciiTheme="minorHAnsi" w:eastAsiaTheme="minorEastAsia" w:hAnsiTheme="minorHAnsi" w:cstheme="minorBidi"/>
               <w:noProof/>
               <w:kern w:val="2"/>
-              <w:lang/>
               <w14:ligatures w14:val="standardContextual"/>
             </w:rPr>
           </w:pPr>
@@ -2872,7 +2837,6 @@
               <w:rFonts w:asciiTheme="minorHAnsi" w:eastAsiaTheme="minorEastAsia" w:hAnsiTheme="minorHAnsi" w:cstheme="minorBidi"/>
               <w:noProof/>
               <w:kern w:val="2"/>
-              <w:lang/>
               <w14:ligatures w14:val="standardContextual"/>
             </w:rPr>
           </w:pPr>
@@ -2944,7 +2908,6 @@
               <w:rFonts w:asciiTheme="minorHAnsi" w:eastAsiaTheme="minorEastAsia" w:hAnsiTheme="minorHAnsi" w:cstheme="minorBidi"/>
               <w:noProof/>
               <w:kern w:val="2"/>
-              <w:lang/>
               <w14:ligatures w14:val="standardContextual"/>
             </w:rPr>
           </w:pPr>
@@ -3016,7 +2979,6 @@
               <w:rFonts w:asciiTheme="minorHAnsi" w:eastAsiaTheme="minorEastAsia" w:hAnsiTheme="minorHAnsi" w:cstheme="minorBidi"/>
               <w:noProof/>
               <w:kern w:val="2"/>
-              <w:lang/>
               <w14:ligatures w14:val="standardContextual"/>
             </w:rPr>
           </w:pPr>
@@ -3088,7 +3050,6 @@
               <w:rFonts w:asciiTheme="minorHAnsi" w:eastAsiaTheme="minorEastAsia" w:hAnsiTheme="minorHAnsi" w:cstheme="minorBidi"/>
               <w:noProof/>
               <w:kern w:val="2"/>
-              <w:lang/>
               <w14:ligatures w14:val="standardContextual"/>
             </w:rPr>
           </w:pPr>
@@ -3160,7 +3121,6 @@
               <w:rFonts w:asciiTheme="minorHAnsi" w:eastAsiaTheme="minorEastAsia" w:hAnsiTheme="minorHAnsi" w:cstheme="minorBidi"/>
               <w:noProof/>
               <w:kern w:val="2"/>
-              <w:lang/>
               <w14:ligatures w14:val="standardContextual"/>
             </w:rPr>
           </w:pPr>
@@ -3232,7 +3192,6 @@
               <w:rFonts w:asciiTheme="minorHAnsi" w:eastAsiaTheme="minorEastAsia" w:hAnsiTheme="minorHAnsi" w:cstheme="minorBidi"/>
               <w:noProof/>
               <w:kern w:val="2"/>
-              <w:lang/>
               <w14:ligatures w14:val="standardContextual"/>
             </w:rPr>
           </w:pPr>
@@ -3304,7 +3263,6 @@
               <w:rFonts w:asciiTheme="minorHAnsi" w:eastAsiaTheme="minorEastAsia" w:hAnsiTheme="minorHAnsi" w:cstheme="minorBidi"/>
               <w:noProof/>
               <w:kern w:val="2"/>
-              <w:lang/>
               <w14:ligatures w14:val="standardContextual"/>
             </w:rPr>
           </w:pPr>
@@ -3376,7 +3334,6 @@
               <w:rFonts w:asciiTheme="minorHAnsi" w:eastAsiaTheme="minorEastAsia" w:hAnsiTheme="minorHAnsi" w:cstheme="minorBidi"/>
               <w:noProof/>
               <w:kern w:val="2"/>
-              <w:lang/>
               <w14:ligatures w14:val="standardContextual"/>
             </w:rPr>
           </w:pPr>
@@ -3448,7 +3405,6 @@
               <w:rFonts w:asciiTheme="minorHAnsi" w:eastAsiaTheme="minorEastAsia" w:hAnsiTheme="minorHAnsi" w:cstheme="minorBidi"/>
               <w:noProof/>
               <w:kern w:val="2"/>
-              <w:lang/>
               <w14:ligatures w14:val="standardContextual"/>
             </w:rPr>
           </w:pPr>
@@ -3520,7 +3476,6 @@
               <w:rFonts w:asciiTheme="minorHAnsi" w:eastAsiaTheme="minorEastAsia" w:hAnsiTheme="minorHAnsi" w:cstheme="minorBidi"/>
               <w:noProof/>
               <w:kern w:val="2"/>
-              <w:lang/>
               <w14:ligatures w14:val="standardContextual"/>
             </w:rPr>
           </w:pPr>
@@ -3592,7 +3547,6 @@
               <w:rFonts w:asciiTheme="minorHAnsi" w:eastAsiaTheme="minorEastAsia" w:hAnsiTheme="minorHAnsi" w:cstheme="minorBidi"/>
               <w:noProof/>
               <w:kern w:val="2"/>
-              <w:lang/>
               <w14:ligatures w14:val="standardContextual"/>
             </w:rPr>
           </w:pPr>
@@ -3664,7 +3618,6 @@
               <w:rFonts w:asciiTheme="minorHAnsi" w:eastAsiaTheme="minorEastAsia" w:hAnsiTheme="minorHAnsi" w:cstheme="minorBidi"/>
               <w:noProof/>
               <w:kern w:val="2"/>
-              <w:lang/>
               <w14:ligatures w14:val="standardContextual"/>
             </w:rPr>
           </w:pPr>
@@ -3736,7 +3689,6 @@
               <w:rFonts w:asciiTheme="minorHAnsi" w:eastAsiaTheme="minorEastAsia" w:hAnsiTheme="minorHAnsi" w:cstheme="minorBidi"/>
               <w:noProof/>
               <w:kern w:val="2"/>
-              <w:lang/>
               <w14:ligatures w14:val="standardContextual"/>
             </w:rPr>
           </w:pPr>
@@ -3808,7 +3760,6 @@
               <w:rFonts w:asciiTheme="minorHAnsi" w:eastAsiaTheme="minorEastAsia" w:hAnsiTheme="minorHAnsi" w:cstheme="minorBidi"/>
               <w:noProof/>
               <w:kern w:val="2"/>
-              <w:lang/>
               <w14:ligatures w14:val="standardContextual"/>
             </w:rPr>
           </w:pPr>
@@ -3817,7 +3768,6 @@
               <w:rPr>
                 <w:rStyle w:val="Hyperlink"/>
                 <w:noProof/>
-                <w:lang/>
               </w:rPr>
               <w:t>Summary</w:t>
             </w:r>
@@ -3881,7 +3831,6 @@
               <w:rFonts w:asciiTheme="minorHAnsi" w:eastAsiaTheme="minorEastAsia" w:hAnsiTheme="minorHAnsi" w:cstheme="minorBidi"/>
               <w:noProof/>
               <w:kern w:val="2"/>
-              <w:lang/>
               <w14:ligatures w14:val="standardContextual"/>
             </w:rPr>
           </w:pPr>
@@ -3890,7 +3839,6 @@
               <w:rPr>
                 <w:rStyle w:val="Hyperlink"/>
                 <w:noProof/>
-                <w:lang/>
               </w:rPr>
               <w:t>Total Number of Defects</w:t>
             </w:r>
@@ -3954,7 +3902,6 @@
               <w:rFonts w:asciiTheme="minorHAnsi" w:eastAsiaTheme="minorEastAsia" w:hAnsiTheme="minorHAnsi" w:cstheme="minorBidi"/>
               <w:noProof/>
               <w:kern w:val="2"/>
-              <w:lang/>
               <w14:ligatures w14:val="standardContextual"/>
             </w:rPr>
           </w:pPr>
@@ -3963,7 +3910,6 @@
               <w:rPr>
                 <w:rStyle w:val="Hyperlink"/>
                 <w:noProof/>
-                <w:lang/>
               </w:rPr>
               <w:t>Fixed Defects Percentage</w:t>
             </w:r>
@@ -4027,7 +3973,6 @@
               <w:rFonts w:asciiTheme="minorHAnsi" w:eastAsiaTheme="minorEastAsia" w:hAnsiTheme="minorHAnsi" w:cstheme="minorBidi"/>
               <w:noProof/>
               <w:kern w:val="2"/>
-              <w:lang/>
               <w14:ligatures w14:val="standardContextual"/>
             </w:rPr>
           </w:pPr>
@@ -4036,7 +3981,6 @@
               <w:rPr>
                 <w:rStyle w:val="Hyperlink"/>
                 <w:noProof/>
-                <w:lang/>
               </w:rPr>
               <w:t>Defect Density</w:t>
             </w:r>
@@ -4100,7 +4044,6 @@
               <w:rFonts w:asciiTheme="minorHAnsi" w:eastAsiaTheme="minorEastAsia" w:hAnsiTheme="minorHAnsi" w:cstheme="minorBidi"/>
               <w:noProof/>
               <w:kern w:val="2"/>
-              <w:lang/>
               <w14:ligatures w14:val="standardContextual"/>
             </w:rPr>
           </w:pPr>
@@ -4109,7 +4052,6 @@
               <w:rPr>
                 <w:rStyle w:val="Hyperlink"/>
                 <w:noProof/>
-                <w:lang/>
               </w:rPr>
               <w:t>Conclusion</w:t>
             </w:r>
@@ -4605,15 +4547,7 @@
         </w:numPr>
       </w:pPr>
       <w:r>
-        <w:t xml:space="preserve">Incorrect folder structure </w:t>
-      </w:r>
-      <w:proofErr w:type="gramStart"/>
-      <w:r>
-        <w:t>leading</w:t>
-      </w:r>
-      <w:proofErr w:type="gramEnd"/>
-      <w:r>
-        <w:t xml:space="preserve"> to broken module imports.</w:t>
+        <w:t>Incorrect folder structure leading to broken module imports.</w:t>
       </w:r>
     </w:p>
     <w:p>
@@ -4628,13 +4562,8 @@
         <w:t xml:space="preserve">Missing or misconfigured </w:t>
       </w:r>
       <w:proofErr w:type="spellStart"/>
-      <w:proofErr w:type="gramStart"/>
-      <w:r>
-        <w:t>sys.path</w:t>
-      </w:r>
-      <w:proofErr w:type="gramEnd"/>
-      <w:r>
-        <w:t>.append</w:t>
+      <w:r>
+        <w:t>sys.path.append</w:t>
       </w:r>
       <w:proofErr w:type="spellEnd"/>
       <w:r>
@@ -4666,14 +4595,7 @@
       </w:r>
       <w:r>
         <w:br/>
-      </w:r>
-      <w:proofErr w:type="gramStart"/>
-      <w:r>
-        <w:t>sys.path</w:t>
-      </w:r>
-      <w:proofErr w:type="gramEnd"/>
-      <w:r>
-        <w:t>.append(os.path.dirname(os.path.dirname(os.path.abspath(__file__))))</w:t>
+        <w:t>sys.path.append(os.path.dirname(os.path.dirname(os.path.abspath(__file__))))</w:t>
       </w:r>
       <w:r>
         <w:br/>
@@ -4975,23 +4897,13 @@
       <w:r>
         <w:t xml:space="preserve">: </w:t>
       </w:r>
-      <w:proofErr w:type="gramStart"/>
       <w:r>
         <w:rPr>
           <w:i/>
           <w:iCs/>
           <w:u w:val="single"/>
         </w:rPr>
-        <w:t>coroutine</w:t>
-      </w:r>
-      <w:proofErr w:type="gramEnd"/>
-      <w:r>
-        <w:rPr>
-          <w:i/>
-          <w:iCs/>
-          <w:u w:val="single"/>
-        </w:rPr>
-        <w:t xml:space="preserve"> 'TestAvailabilityControl.test_start_monitoring_availability_success' was never awaited</w:t>
+        <w:t>coroutine 'TestAvailabilityControl.test_start_monitoring_availability_success' was never awaited</w:t>
       </w:r>
     </w:p>
     <w:p>
@@ -5067,7 +4979,6 @@
         </w:numPr>
       </w:pPr>
       <w:proofErr w:type="spellStart"/>
-      <w:proofErr w:type="gramStart"/>
       <w:r>
         <w:rPr>
           <w:b/>
@@ -5076,7 +4987,6 @@
         <w:t>RuntimeWarning</w:t>
       </w:r>
       <w:proofErr w:type="spellEnd"/>
-      <w:proofErr w:type="gramEnd"/>
       <w:r>
         <w:t>: This occurs because the async functions were not awaited, meaning the event loop was never properly triggered, and the coroutine was essentially skipped.</w:t>
       </w:r>
@@ -5090,7 +5000,6 @@
         </w:numPr>
       </w:pPr>
       <w:proofErr w:type="spellStart"/>
-      <w:proofErr w:type="gramStart"/>
       <w:r>
         <w:rPr>
           <w:b/>
@@ -5099,7 +5008,6 @@
         <w:t>DeprecationWarning</w:t>
       </w:r>
       <w:proofErr w:type="spellEnd"/>
-      <w:proofErr w:type="gramEnd"/>
       <w:r>
         <w:t xml:space="preserve">: This was raised because </w:t>
       </w:r>
@@ -5482,15 +5390,7 @@
         <w:pStyle w:val="BodyText"/>
       </w:pPr>
       <w:r>
-        <w:t xml:space="preserve">This defect occurred due to the omission of </w:t>
-      </w:r>
-      <w:proofErr w:type="gramStart"/>
-      <w:r>
-        <w:t>the @pytest.fixture</w:t>
-      </w:r>
-      <w:proofErr w:type="gramEnd"/>
-      <w:r>
-        <w:t xml:space="preserve"> decorator from the </w:t>
+        <w:t xml:space="preserve">This defect occurred due to the omission of the @pytest.fixture decorator from the </w:t>
       </w:r>
       <w:proofErr w:type="spellStart"/>
       <w:r>
@@ -5506,15 +5406,7 @@
       </w:r>
       <w:proofErr w:type="spellEnd"/>
       <w:r>
-        <w:t xml:space="preserve"> fixture was responsible for initializing various control and entity objects needed by the test cases. However, without </w:t>
-      </w:r>
-      <w:proofErr w:type="gramStart"/>
-      <w:r>
-        <w:t>the @pytest.fixture</w:t>
-      </w:r>
-      <w:proofErr w:type="gramEnd"/>
-      <w:r>
-        <w:t xml:space="preserve"> decorator, the fixture could not be detected and injected into the test functions, leading to errors during test execution.</w:t>
+        <w:t xml:space="preserve"> fixture was responsible for initializing various control and entity objects needed by the test cases. However, without the @pytest.fixture decorator, the fixture could not be detected and injected into the test functions, leading to errors during test execution.</w:t>
       </w:r>
     </w:p>
     <w:p>
@@ -5594,15 +5486,7 @@
       </w:r>
       <w:proofErr w:type="spellStart"/>
       <w:r>
-        <w:t>base_test_</w:t>
-      </w:r>
-      <w:proofErr w:type="gramStart"/>
-      <w:r>
-        <w:t>case.price</w:t>
-      </w:r>
-      <w:proofErr w:type="gramEnd"/>
-      <w:r>
-        <w:t>_control</w:t>
+        <w:t>base_test_case.price_control</w:t>
       </w:r>
       <w:proofErr w:type="spellEnd"/>
       <w:r>
@@ -5640,15 +5524,7 @@
         <w:t>T</w:t>
       </w:r>
       <w:r>
-        <w:t xml:space="preserve">he root cause of the defect was the omission of </w:t>
-      </w:r>
-      <w:proofErr w:type="gramStart"/>
-      <w:r>
-        <w:t>the @pytest.fixture</w:t>
-      </w:r>
-      <w:proofErr w:type="gramEnd"/>
-      <w:r>
-        <w:t xml:space="preserve"> decorator in the fixture definition. As a result, </w:t>
+        <w:t xml:space="preserve">he root cause of the defect was the omission of the @pytest.fixture decorator in the fixture definition. As a result, </w:t>
       </w:r>
       <w:proofErr w:type="spellStart"/>
       <w:r>
@@ -5695,15 +5571,7 @@
       </w:r>
       <w:proofErr w:type="spellEnd"/>
       <w:r>
-        <w:t xml:space="preserve"> method directly, but since it is part of the test setup, we need to use </w:t>
-      </w:r>
-      <w:proofErr w:type="gramStart"/>
-      <w:r>
-        <w:t>the @pytest.fixture</w:t>
-      </w:r>
-      <w:proofErr w:type="gramEnd"/>
-      <w:r>
-        <w:t xml:space="preserve"> decorator. This decorator connects the method to the </w:t>
+        <w:t xml:space="preserve"> method directly, but since it is part of the test setup, we need to use the @pytest.fixture decorator. This decorator connects the method to the </w:t>
       </w:r>
       <w:proofErr w:type="spellStart"/>
       <w:r>
@@ -5720,15 +5588,7 @@
       </w:pPr>
       <w:r>
         <w:lastRenderedPageBreak/>
-        <w:t xml:space="preserve">Added </w:t>
-      </w:r>
-      <w:proofErr w:type="gramStart"/>
-      <w:r>
-        <w:t>the @pytest.fixture</w:t>
-      </w:r>
-      <w:proofErr w:type="gramEnd"/>
-      <w:r>
-        <w:t xml:space="preserve"> decorator: This decorator was applied to the </w:t>
+        <w:t xml:space="preserve">Added the @pytest.fixture decorator: This decorator was applied to the </w:t>
       </w:r>
       <w:proofErr w:type="spellStart"/>
       <w:r>
@@ -5744,15 +5604,7 @@
         <w:pStyle w:val="BodyText"/>
       </w:pPr>
       <w:r>
-        <w:t xml:space="preserve">Once </w:t>
-      </w:r>
-      <w:proofErr w:type="gramStart"/>
-      <w:r>
-        <w:t>the @pytest.fixture</w:t>
-      </w:r>
-      <w:proofErr w:type="gramEnd"/>
-      <w:r>
-        <w:t xml:space="preserve"> decorator was added to the </w:t>
+        <w:t xml:space="preserve">Once the @pytest.fixture decorator was added to the </w:t>
       </w:r>
       <w:proofErr w:type="spellStart"/>
       <w:r>
@@ -6205,15 +6057,7 @@
       </w:r>
       <w:proofErr w:type="spellEnd"/>
       <w:r>
-        <w:t xml:space="preserve">, indicating that the </w:t>
-      </w:r>
-      <w:proofErr w:type="gramStart"/>
-      <w:r>
-        <w:t>coroutine</w:t>
-      </w:r>
-      <w:proofErr w:type="gramEnd"/>
-      <w:r>
-        <w:t xml:space="preserve"> was never</w:t>
+        <w:t>, indicating that the coroutine was never</w:t>
       </w:r>
       <w:r>
         <w:t xml:space="preserve"> awaited.</w:t>
@@ -6381,27 +6225,13 @@
         <w:rPr>
           <w:color w:val="C0504D" w:themeColor="accent2"/>
         </w:rPr>
-        <w:t>base_test_case.browser_</w:t>
-      </w:r>
-      <w:proofErr w:type="gramStart"/>
+        <w:t>base_test_case.browser_control.receive_command</w:t>
+      </w:r>
+      <w:proofErr w:type="spellEnd"/>
       <w:r>
         <w:rPr>
           <w:color w:val="C0504D" w:themeColor="accent2"/>
         </w:rPr>
-        <w:t>control.receive</w:t>
-      </w:r>
-      <w:proofErr w:type="gramEnd"/>
-      <w:r>
-        <w:rPr>
-          <w:color w:val="C0504D" w:themeColor="accent2"/>
-        </w:rPr>
-        <w:t>_command</w:t>
-      </w:r>
-      <w:proofErr w:type="spellEnd"/>
-      <w:r>
-        <w:rPr>
-          <w:color w:val="C0504D" w:themeColor="accent2"/>
-        </w:rPr>
         <w:t>("login", site="example.com")</w:t>
       </w:r>
     </w:p>
@@ -6423,21 +6253,7 @@
         <w:rPr>
           <w:color w:val="92D050"/>
         </w:rPr>
-        <w:t>base_test_case.browser_</w:t>
-      </w:r>
-      <w:proofErr w:type="gramStart"/>
-      <w:r>
-        <w:rPr>
-          <w:color w:val="92D050"/>
-        </w:rPr>
-        <w:t>control.receive</w:t>
-      </w:r>
-      <w:proofErr w:type="gramEnd"/>
-      <w:r>
-        <w:rPr>
-          <w:color w:val="92D050"/>
-        </w:rPr>
-        <w:t>_command</w:t>
+        <w:t>base_test_case.browser_control.receive_command</w:t>
       </w:r>
       <w:proofErr w:type="spellEnd"/>
       <w:r>
@@ -6914,13 +6730,8 @@
       <w:pPr>
         <w:pStyle w:val="BodyText"/>
       </w:pPr>
-      <w:proofErr w:type="gramStart"/>
-      <w:r>
-        <w:t>In an effort to</w:t>
-      </w:r>
-      <w:proofErr w:type="gramEnd"/>
-      <w:r>
-        <w:t xml:space="preserve"> avoid code duplication, a dedicated test_init.py file was created to centralize and simplify the initialization of various control and entity objects across all test functions. The goal was to use a single fixture, </w:t>
+      <w:r>
+        <w:t xml:space="preserve">In an effort to avoid code duplication, a dedicated test_init.py file was created to centralize and simplify the initialization of various control and entity objects across all test functions. The goal was to use a single fixture, </w:t>
       </w:r>
       <w:proofErr w:type="spellStart"/>
       <w:r>
@@ -7012,15 +6823,7 @@
       </w:r>
       <w:proofErr w:type="spellStart"/>
       <w:r>
-        <w:t>bot_</w:t>
-      </w:r>
-      <w:proofErr w:type="gramStart"/>
-      <w:r>
-        <w:t>control.receive</w:t>
-      </w:r>
-      <w:proofErr w:type="gramEnd"/>
-      <w:r>
-        <w:t>_command</w:t>
+        <w:t>bot_control.receive_command</w:t>
       </w:r>
       <w:proofErr w:type="spellEnd"/>
       <w:r>
@@ -7192,15 +6995,7 @@
       </w:r>
       <w:proofErr w:type="spellStart"/>
       <w:r>
-        <w:t>bot_</w:t>
-      </w:r>
-      <w:proofErr w:type="gramStart"/>
-      <w:r>
-        <w:t>control.receive</w:t>
-      </w:r>
-      <w:proofErr w:type="gramEnd"/>
-      <w:r>
-        <w:t>_command</w:t>
+        <w:t>bot_control.receive_command</w:t>
       </w:r>
       <w:proofErr w:type="spellEnd"/>
       <w:r>
@@ -7634,23 +7429,7 @@
       </w:r>
       <w:proofErr w:type="spellEnd"/>
       <w:r>
-        <w:t xml:space="preserve"> function was intended to execute </w:t>
-      </w:r>
-      <w:proofErr w:type="gramStart"/>
-      <w:r>
-        <w:t>a check function a</w:t>
-      </w:r>
-      <w:proofErr w:type="gramEnd"/>
-      <w:r>
-        <w:t xml:space="preserve"> specified number of times based on the </w:t>
-      </w:r>
-      <w:proofErr w:type="gramStart"/>
-      <w:r>
-        <w:t>iterations</w:t>
-      </w:r>
-      <w:proofErr w:type="gramEnd"/>
-      <w:r>
-        <w:t xml:space="preserve"> parameter. However, the code lacked a line to decrement the iterations counter, causing the loop to continue indefinitely.</w:t>
+        <w:t xml:space="preserve"> function was intended to execute a check function a specified number of times based on the iterations parameter. However, the code lacked a line to decrement the iterations counter, causing the loop to continue indefinitely.</w:t>
       </w:r>
     </w:p>
     <w:p>
@@ -7826,15 +7605,7 @@
         <w:pStyle w:val="BodyText"/>
       </w:pPr>
       <w:r>
-        <w:t xml:space="preserve">These logs show that the loop executed continuously without stopping, performing the same checks </w:t>
-      </w:r>
-      <w:proofErr w:type="gramStart"/>
-      <w:r>
-        <w:t>over and over again</w:t>
-      </w:r>
-      <w:proofErr w:type="gramEnd"/>
-      <w:r>
-        <w:t xml:space="preserve">. The test had to be interrupted manually with a </w:t>
+        <w:t xml:space="preserve">These logs show that the loop executed continuously without stopping, performing the same checks over and over again. The test had to be interrupted manually with a </w:t>
       </w:r>
       <w:proofErr w:type="spellStart"/>
       <w:r>
@@ -7892,15 +7663,7 @@
         <w:pStyle w:val="BodyText"/>
       </w:pPr>
       <w:r>
-        <w:t xml:space="preserve">The issue was resolved by adding the iterations -= 1 statement to the loop. This ensured that the number of iterations decreased with each loop execution, and the loop </w:t>
-      </w:r>
-      <w:proofErr w:type="gramStart"/>
-      <w:r>
-        <w:t>exited</w:t>
-      </w:r>
-      <w:proofErr w:type="gramEnd"/>
-      <w:r>
-        <w:t xml:space="preserve"> once the iteration count reached zero, allowing the test to complete successfully.</w:t>
+        <w:t>The issue was resolved by adding the iterations -= 1 statement to the loop. This ensured that the number of iterations decreased with each loop execution, and the loop exited once the iteration count reached zero, allowing the test to complete successfully.</w:t>
       </w:r>
     </w:p>
     <w:p>
@@ -8262,15 +8025,7 @@
       </w:r>
       <w:proofErr w:type="spellEnd"/>
       <w:r>
-        <w:t xml:space="preserve"> function, where changes were made to handle return values </w:t>
-      </w:r>
-      <w:proofErr w:type="gramStart"/>
-      <w:r>
-        <w:t>differently—switching</w:t>
-      </w:r>
-      <w:proofErr w:type="gramEnd"/>
-      <w:r>
-        <w:t xml:space="preserve"> from a string-based return format to an array-based one. Initially, the tests and code compared simple strings, but as the project evolved, arrays and more complex data structures were introduced to represent results.</w:t>
+        <w:t xml:space="preserve"> function, where changes were made to handle return values differently—switching from a string-based return format to an array-based one. Initially, the tests and code compared simple strings, but as the project evolved, arrays and more complex data structures were introduced to represent results.</w:t>
       </w:r>
     </w:p>
     <w:p>
@@ -8281,15 +8036,7 @@
         <w:t>While this change seemed straightforward, it led to unexpected test failures, especially when the outputs were formatted slightly differently. This issue became particularly difficult to detect and resolve because the test cases were previously passing with string comparisons, and the failure occurred only after the data format was modified.</w:t>
       </w:r>
       <w:r>
-        <w:t xml:space="preserve"> I was only able to understand after </w:t>
-      </w:r>
-      <w:proofErr w:type="gramStart"/>
-      <w:r>
-        <w:t>putting</w:t>
-      </w:r>
-      <w:proofErr w:type="gramEnd"/>
-      <w:r>
-        <w:t xml:space="preserve"> lots of </w:t>
+        <w:t xml:space="preserve"> I was only able to understand after putting lots of </w:t>
       </w:r>
       <w:proofErr w:type="spellStart"/>
       <w:r>
@@ -8377,7 +8124,6 @@
         <w:t xml:space="preserve">Results for price </w:t>
       </w:r>
       <w:proofErr w:type="spellStart"/>
-      <w:proofErr w:type="gramStart"/>
       <w:r>
         <w:rPr>
           <w:i/>
@@ -8386,7 +8132,6 @@
         <w:t>monitoring:Price</w:t>
       </w:r>
       <w:proofErr w:type="spellEnd"/>
-      <w:proofErr w:type="gramEnd"/>
       <w:r>
         <w:rPr>
           <w:i/>
@@ -8456,23 +8201,23 @@
           <w:i/>
           <w:iCs/>
         </w:rPr>
-        <w:t xml:space="preserve">Results </w:t>
-      </w:r>
-      <w:proofErr w:type="gramStart"/>
-      <w:r>
+        <w:t>Results for price monitoring:</w:t>
+      </w:r>
+    </w:p>
+    <w:p>
+      <w:pPr>
+        <w:pStyle w:val="BodyText"/>
         <w:rPr>
           <w:i/>
           <w:iCs/>
         </w:rPr>
-        <w:t>for</w:t>
-      </w:r>
-      <w:proofErr w:type="gramEnd"/>
+      </w:pPr>
       <w:r>
         <w:rPr>
           <w:i/>
           <w:iCs/>
         </w:rPr>
-        <w:t xml:space="preserve"> price monitoring:</w:t>
+        <w:t>Price went up!</w:t>
       </w:r>
     </w:p>
     <w:p>
@@ -8488,7 +8233,7 @@
           <w:i/>
           <w:iCs/>
         </w:rPr>
-        <w:t>Price went up!</w:t>
+        <w:t>Price went down!</w:t>
       </w:r>
     </w:p>
     <w:p>
@@ -8499,36 +8244,20 @@
           <w:iCs/>
         </w:rPr>
       </w:pPr>
-      <w:r>
+    </w:p>
+    <w:p>
+      <w:pPr>
+        <w:pStyle w:val="BodyText"/>
         <w:rPr>
           <w:i/>
           <w:iCs/>
         </w:rPr>
-        <w:t>Price went down!</w:t>
-      </w:r>
-    </w:p>
-    <w:p>
-      <w:pPr>
-        <w:pStyle w:val="BodyText"/>
+      </w:pPr>
+      <w:r>
         <w:rPr>
           <w:i/>
           <w:iCs/>
         </w:rPr>
-      </w:pPr>
-    </w:p>
-    <w:p>
-      <w:pPr>
-        <w:pStyle w:val="BodyText"/>
-        <w:rPr>
-          <w:i/>
-          <w:iCs/>
-        </w:rPr>
-      </w:pPr>
-      <w:r>
-        <w:rPr>
-          <w:i/>
-          <w:iCs/>
-        </w:rPr>
         <w:t>Price monitoring stopped successfully!</w:t>
       </w:r>
     </w:p>
@@ -8561,15 +8290,7 @@
         <w:pStyle w:val="BodyText"/>
       </w:pPr>
       <w:r>
-        <w:t xml:space="preserve">The root cause of this defect was a mismatch between the expected and actual return values in the control layer, specifically when handling the results of stopping price monitoring. The test was written to expect a string-based return format, but after the code was updated to handle more complex data structures (arrays), slight differences in formatting (e.g., extra </w:t>
-      </w:r>
-      <w:proofErr w:type="gramStart"/>
-      <w:r>
-        <w:t>newlines</w:t>
-      </w:r>
-      <w:proofErr w:type="gramEnd"/>
-      <w:r>
-        <w:t>) caused the test to fail.</w:t>
+        <w:t>The root cause of this defect was a mismatch between the expected and actual return values in the control layer, specifically when handling the results of stopping price monitoring. The test was written to expect a string-based return format, but after the code was updated to handle more complex data structures (arrays), slight differences in formatting (e.g., extra newlines) caused the test to fail.</w:t>
       </w:r>
     </w:p>
     <w:p>
@@ -8891,25 +8612,7 @@
           <w:iCs/>
           <w:u w:val="single"/>
         </w:rPr>
-        <w:t>Failed to send email: (535, b'5.7.8 Username and Password not accepted. For more information, go to\n5.7.</w:t>
-      </w:r>
-      <w:proofErr w:type="gramStart"/>
-      <w:r>
-        <w:rPr>
-          <w:i/>
-          <w:iCs/>
-          <w:u w:val="single"/>
-        </w:rPr>
-        <w:t>8  https://support.google.com/mail/?p=BadCredentials</w:t>
-      </w:r>
-      <w:proofErr w:type="gramEnd"/>
-      <w:r>
-        <w:rPr>
-          <w:i/>
-          <w:iCs/>
-          <w:u w:val="single"/>
-        </w:rPr>
-        <w:t xml:space="preserve"> d75a77b69052e-45d92dde23dsm10880611cf.17 - </w:t>
+        <w:t xml:space="preserve">Failed to send email: (535, b'5.7.8 Username and Password not accepted. For more information, go to\n5.7.8  https://support.google.com/mail/?p=BadCredentials d75a77b69052e-45d92dde23dsm10880611cf.17 - </w:t>
       </w:r>
       <w:proofErr w:type="spellStart"/>
       <w:r>
@@ -9541,23 +9244,13 @@
         </w:rPr>
       </w:pPr>
       <w:proofErr w:type="spellStart"/>
-      <w:proofErr w:type="gramStart"/>
       <w:r>
         <w:rPr>
           <w:i/>
           <w:iCs/>
           <w:u w:val="single"/>
         </w:rPr>
-        <w:t>selenium.common</w:t>
-      </w:r>
-      <w:proofErr w:type="gramEnd"/>
-      <w:r>
-        <w:rPr>
-          <w:i/>
-          <w:iCs/>
-          <w:u w:val="single"/>
-        </w:rPr>
-        <w:t>.exceptions.NoSuchElementException</w:t>
+        <w:t>selenium.common.exceptions.NoSuchElementException</w:t>
       </w:r>
       <w:proofErr w:type="spellEnd"/>
       <w:r>
@@ -9953,6 +9646,562 @@
     </w:p>
     <w:p>
       <w:pPr>
+        <w:rPr>
+          <w:rFonts w:asciiTheme="minorHAnsi" w:hAnsiTheme="minorHAnsi" w:cstheme="minorHAnsi"/>
+          <w:sz w:val="24"/>
+          <w:szCs w:val="24"/>
+        </w:rPr>
+      </w:pPr>
+    </w:p>
+    <w:p>
+      <w:pPr>
+        <w:pStyle w:val="Heading2"/>
+        <w:rPr>
+          <w:lang/>
+        </w:rPr>
+      </w:pPr>
+      <w:r>
+        <w:rPr>
+          <w:lang/>
+        </w:rPr>
+        <w:lastRenderedPageBreak/>
+        <w:t xml:space="preserve">Defect </w:t>
+      </w:r>
+      <w:r>
+        <w:t xml:space="preserve">10: </w:t>
+      </w:r>
+      <w:r>
+        <w:rPr>
+          <w:lang/>
+        </w:rPr>
+        <w:t>Test Failures in Website Interaction</w:t>
+      </w:r>
+    </w:p>
+    <w:p>
+      <w:pPr>
+        <w:pStyle w:val="BodyText"/>
+        <w:rPr>
+          <w:lang/>
+        </w:rPr>
+      </w:pPr>
+      <w:r>
+        <w:rPr>
+          <w:b/>
+          <w:bCs/>
+          <w:lang/>
+        </w:rPr>
+        <w:t>Defect ID:</w:t>
+      </w:r>
+      <w:r>
+        <w:rPr>
+          <w:lang/>
+        </w:rPr>
+        <w:t xml:space="preserve"> DEF10</w:t>
+      </w:r>
+    </w:p>
+    <w:p>
+      <w:pPr>
+        <w:pStyle w:val="BodyText"/>
+        <w:rPr>
+          <w:lang/>
+        </w:rPr>
+      </w:pPr>
+      <w:r>
+        <w:rPr>
+          <w:b/>
+          <w:bCs/>
+          <w:lang/>
+        </w:rPr>
+        <w:t>Date Repaired/Documented:</w:t>
+      </w:r>
+      <w:r>
+        <w:rPr>
+          <w:lang/>
+        </w:rPr>
+        <w:t xml:space="preserve"> October</w:t>
+      </w:r>
+      <w:r>
+        <w:t xml:space="preserve"> 7</w:t>
+      </w:r>
+      <w:r>
+        <w:rPr>
+          <w:vertAlign w:val="superscript"/>
+        </w:rPr>
+        <w:t>th</w:t>
+      </w:r>
+      <w:r>
+        <w:t>,</w:t>
+      </w:r>
+      <w:r>
+        <w:rPr>
+          <w:lang/>
+        </w:rPr>
+        <w:t xml:space="preserve"> 2024</w:t>
+      </w:r>
+    </w:p>
+    <w:p>
+      <w:pPr>
+        <w:pStyle w:val="Heading3"/>
+      </w:pPr>
+      <w:r>
+        <w:rPr>
+          <w:lang/>
+        </w:rPr>
+        <w:t>Description</w:t>
+      </w:r>
+    </w:p>
+    <w:p>
+      <w:pPr>
+        <w:pStyle w:val="BodyText"/>
+      </w:pPr>
+      <w:r>
+        <w:rPr>
+          <w:lang/>
+        </w:rPr>
+        <w:t>The unit tests for the !login command handling in the DiscordBotProject_CISC699 encountered failures in the test_website_interaction.py. The failure was specifically related to an AttributeError stemming from an uninitialized driver attribute within the BrowserEntity class during the test setup. This defect was crucial as it blocked the testing of web interaction functionalities necessary for login automation.</w:t>
+      </w:r>
+    </w:p>
+    <w:p>
+      <w:pPr>
+        <w:pStyle w:val="BodyText"/>
+      </w:pPr>
+    </w:p>
+    <w:p>
+      <w:pPr>
+        <w:pStyle w:val="Heading3"/>
+      </w:pPr>
+      <w:r>
+        <w:rPr>
+          <w:lang/>
+        </w:rPr>
+        <w:t>Possible Causes</w:t>
+      </w:r>
+    </w:p>
+    <w:p>
+      <w:pPr>
+        <w:pStyle w:val="BodyText"/>
+        <w:numPr>
+          <w:ilvl w:val="0"/>
+          <w:numId w:val="6"/>
+        </w:numPr>
+        <w:rPr>
+          <w:lang/>
+        </w:rPr>
+      </w:pPr>
+      <w:r>
+        <w:rPr>
+          <w:lang/>
+        </w:rPr>
+        <w:t>The driver attribute within the BrowserEntity was not properly instantiated or accessible at the time of the test.</w:t>
+      </w:r>
+    </w:p>
+    <w:p>
+      <w:pPr>
+        <w:pStyle w:val="BodyText"/>
+        <w:numPr>
+          <w:ilvl w:val="0"/>
+          <w:numId w:val="6"/>
+        </w:numPr>
+        <w:rPr>
+          <w:lang/>
+        </w:rPr>
+      </w:pPr>
+      <w:r>
+        <w:rPr>
+          <w:lang/>
+        </w:rPr>
+        <w:t>The test attempted to patch an uninitialized or non-existent attribute, leading to AttributeError.</w:t>
+      </w:r>
+    </w:p>
+    <w:p>
+      <w:pPr>
+        <w:pStyle w:val="BodyText"/>
+        <w:numPr>
+          <w:ilvl w:val="0"/>
+          <w:numId w:val="6"/>
+        </w:numPr>
+        <w:rPr>
+          <w:lang/>
+        </w:rPr>
+      </w:pPr>
+      <w:r>
+        <w:rPr>
+          <w:lang/>
+        </w:rPr>
+        <w:t>Misconfiguration in the test setup where the driver setup was not included in the testing mock environment.</w:t>
+      </w:r>
+    </w:p>
+    <w:p>
+      <w:pPr>
+        <w:pStyle w:val="BodyText"/>
+        <w:rPr>
+          <w:lang/>
+        </w:rPr>
+      </w:pPr>
+    </w:p>
+    <w:p>
+      <w:pPr>
+        <w:pStyle w:val="Heading3"/>
+      </w:pPr>
+      <w:r>
+        <w:rPr>
+          <w:lang/>
+        </w:rPr>
+        <w:t>Repair Method</w:t>
+      </w:r>
+    </w:p>
+    <w:p>
+      <w:pPr>
+        <w:pStyle w:val="BodyText"/>
+        <w:rPr>
+          <w:lang/>
+        </w:rPr>
+      </w:pPr>
+      <w:r>
+        <w:rPr>
+          <w:lang/>
+        </w:rPr>
+        <w:t>The issue was resolved by adjusting the test setup to ensure proper initialization and patching of the driver attribute. The solution involved:</w:t>
+      </w:r>
+    </w:p>
+    <w:p>
+      <w:pPr>
+        <w:pStyle w:val="BodyText"/>
+        <w:numPr>
+          <w:ilvl w:val="0"/>
+          <w:numId w:val="7"/>
+        </w:numPr>
+        <w:rPr>
+          <w:lang/>
+        </w:rPr>
+      </w:pPr>
+      <w:r>
+        <w:rPr>
+          <w:lang/>
+        </w:rPr>
+        <w:t>Using the pytest.fixture to set up and initialize the BrowserEntity with a mocked driver before the tests.</w:t>
+      </w:r>
+    </w:p>
+    <w:p>
+      <w:pPr>
+        <w:pStyle w:val="BodyText"/>
+        <w:numPr>
+          <w:ilvl w:val="0"/>
+          <w:numId w:val="7"/>
+        </w:numPr>
+        <w:rPr>
+          <w:lang/>
+        </w:rPr>
+      </w:pPr>
+      <w:r>
+        <w:rPr>
+          <w:lang/>
+        </w:rPr>
+        <w:t>Patching the driver attribute directly within the test setup to ensure it was available and correctly mocked for the duration of the test.</w:t>
+      </w:r>
+    </w:p>
+    <w:p>
+      <w:pPr>
+        <w:pStyle w:val="BodyText"/>
+        <w:numPr>
+          <w:ilvl w:val="0"/>
+          <w:numId w:val="7"/>
+        </w:numPr>
+        <w:rPr>
+          <w:lang/>
+        </w:rPr>
+      </w:pPr>
+      <w:r>
+        <w:rPr>
+          <w:lang/>
+        </w:rPr>
+        <w:t>Modifying the test to accommodate the lifecycle of the driver attribute, ensuring it was instantiated and accessible when needed.</w:t>
+      </w:r>
+    </w:p>
+    <w:p>
+      <w:pPr>
+        <w:pStyle w:val="BodyText"/>
+      </w:pPr>
+    </w:p>
+    <w:p>
+      <w:pPr>
+        <w:pStyle w:val="BodyText"/>
+      </w:pPr>
+    </w:p>
+    <w:p>
+      <w:pPr>
+        <w:pStyle w:val="BodyText"/>
+      </w:pPr>
+    </w:p>
+    <w:p>
+      <w:pPr>
+        <w:pStyle w:val="BodyText"/>
+        <w:rPr>
+          <w:lang/>
+        </w:rPr>
+      </w:pPr>
+    </w:p>
+    <w:p>
+      <w:pPr>
+        <w:pStyle w:val="Heading3"/>
+      </w:pPr>
+      <w:r>
+        <w:rPr>
+          <w:lang/>
+        </w:rPr>
+        <w:lastRenderedPageBreak/>
+        <w:t>Screenshot of Defect</w:t>
+      </w:r>
+    </w:p>
+    <w:p>
+      <w:pPr>
+        <w:pStyle w:val="BodyText"/>
+        <w:ind w:firstLine="0"/>
+      </w:pPr>
+      <w:r>
+        <w:drawing>
+          <wp:inline distT="0" distB="0" distL="0" distR="0" wp14:anchorId="00125F7E" wp14:editId="10BDCCD2">
+            <wp:extent cx="6400800" cy="1450340"/>
+            <wp:effectExtent l="0" t="0" r="0" b="0"/>
+            <wp:docPr id="1274700685" name="Picture 1" descr="A black screen with white lines&#10;&#10;Description automatically generated"/>
+            <wp:cNvGraphicFramePr>
+              <a:graphicFrameLocks xmlns:a="http://schemas.openxmlformats.org/drawingml/2006/main" noChangeAspect="1"/>
+            </wp:cNvGraphicFramePr>
+            <a:graphic xmlns:a="http://schemas.openxmlformats.org/drawingml/2006/main">
+              <a:graphicData uri="http://schemas.openxmlformats.org/drawingml/2006/picture">
+                <pic:pic xmlns:pic="http://schemas.openxmlformats.org/drawingml/2006/picture">
+                  <pic:nvPicPr>
+                    <pic:cNvPr id="1274700685" name="Picture 1" descr="A black screen with white lines&#10;&#10;Description automatically generated"/>
+                    <pic:cNvPicPr/>
+                  </pic:nvPicPr>
+                  <pic:blipFill>
+                    <a:blip r:embed="rId18"/>
+                    <a:stretch>
+                      <a:fillRect/>
+                    </a:stretch>
+                  </pic:blipFill>
+                  <pic:spPr>
+                    <a:xfrm>
+                      <a:off x="0" y="0"/>
+                      <a:ext cx="6400800" cy="1450340"/>
+                    </a:xfrm>
+                    <a:prstGeom prst="rect">
+                      <a:avLst/>
+                    </a:prstGeom>
+                  </pic:spPr>
+                </pic:pic>
+              </a:graphicData>
+            </a:graphic>
+          </wp:inline>
+        </w:drawing>
+      </w:r>
+    </w:p>
+    <w:p>
+      <w:pPr>
+        <w:rPr>
+          <w:rFonts w:asciiTheme="minorHAnsi" w:hAnsiTheme="minorHAnsi" w:cstheme="minorHAnsi"/>
+          <w:sz w:val="24"/>
+          <w:szCs w:val="24"/>
+        </w:rPr>
+      </w:pPr>
+    </w:p>
+    <w:p>
+      <w:pPr>
+        <w:rPr>
+          <w:rFonts w:asciiTheme="minorHAnsi" w:hAnsiTheme="minorHAnsi" w:cstheme="minorHAnsi"/>
+          <w:sz w:val="24"/>
+          <w:szCs w:val="24"/>
+        </w:rPr>
+      </w:pPr>
+      <w:r>
+        <w:rPr>
+          <w:rFonts w:asciiTheme="minorHAnsi" w:hAnsiTheme="minorHAnsi" w:cstheme="minorHAnsi"/>
+          <w:sz w:val="24"/>
+          <w:szCs w:val="24"/>
+        </w:rPr>
+        <w:drawing>
+          <wp:inline distT="0" distB="0" distL="0" distR="0" wp14:anchorId="6D0EE117" wp14:editId="00697143">
+            <wp:extent cx="6400800" cy="904240"/>
+            <wp:effectExtent l="0" t="0" r="0" b="0"/>
+            <wp:docPr id="58297287" name="Picture 1" descr="A black background with colorful text&#10;&#10;Description automatically generated"/>
+            <wp:cNvGraphicFramePr>
+              <a:graphicFrameLocks xmlns:a="http://schemas.openxmlformats.org/drawingml/2006/main" noChangeAspect="1"/>
+            </wp:cNvGraphicFramePr>
+            <a:graphic xmlns:a="http://schemas.openxmlformats.org/drawingml/2006/main">
+              <a:graphicData uri="http://schemas.openxmlformats.org/drawingml/2006/picture">
+                <pic:pic xmlns:pic="http://schemas.openxmlformats.org/drawingml/2006/picture">
+                  <pic:nvPicPr>
+                    <pic:cNvPr id="58297287" name="Picture 1" descr="A black background with colorful text&#10;&#10;Description automatically generated"/>
+                    <pic:cNvPicPr/>
+                  </pic:nvPicPr>
+                  <pic:blipFill>
+                    <a:blip r:embed="rId19"/>
+                    <a:stretch>
+                      <a:fillRect/>
+                    </a:stretch>
+                  </pic:blipFill>
+                  <pic:spPr>
+                    <a:xfrm>
+                      <a:off x="0" y="0"/>
+                      <a:ext cx="6400800" cy="904240"/>
+                    </a:xfrm>
+                    <a:prstGeom prst="rect">
+                      <a:avLst/>
+                    </a:prstGeom>
+                  </pic:spPr>
+                </pic:pic>
+              </a:graphicData>
+            </a:graphic>
+          </wp:inline>
+        </w:drawing>
+      </w:r>
+    </w:p>
+    <w:p>
+      <w:pPr>
+        <w:rPr>
+          <w:rFonts w:asciiTheme="minorHAnsi" w:hAnsiTheme="minorHAnsi" w:cstheme="minorHAnsi"/>
+          <w:sz w:val="24"/>
+          <w:szCs w:val="24"/>
+        </w:rPr>
+      </w:pPr>
+    </w:p>
+    <w:p>
+      <w:pPr>
+        <w:rPr>
+          <w:rFonts w:asciiTheme="minorHAnsi" w:hAnsiTheme="minorHAnsi" w:cstheme="minorHAnsi"/>
+          <w:sz w:val="24"/>
+          <w:szCs w:val="24"/>
+        </w:rPr>
+      </w:pPr>
+    </w:p>
+    <w:p>
+      <w:pPr>
+        <w:rPr>
+          <w:rFonts w:asciiTheme="minorHAnsi" w:hAnsiTheme="minorHAnsi" w:cstheme="minorHAnsi"/>
+          <w:sz w:val="24"/>
+          <w:szCs w:val="24"/>
+        </w:rPr>
+      </w:pPr>
+    </w:p>
+    <w:p>
+      <w:pPr>
+        <w:rPr>
+          <w:rFonts w:asciiTheme="minorHAnsi" w:hAnsiTheme="minorHAnsi" w:cstheme="minorHAnsi"/>
+          <w:sz w:val="24"/>
+          <w:szCs w:val="24"/>
+        </w:rPr>
+      </w:pPr>
+    </w:p>
+    <w:p>
+      <w:pPr>
+        <w:rPr>
+          <w:rFonts w:asciiTheme="minorHAnsi" w:hAnsiTheme="minorHAnsi" w:cstheme="minorHAnsi"/>
+          <w:sz w:val="24"/>
+          <w:szCs w:val="24"/>
+        </w:rPr>
+      </w:pPr>
+    </w:p>
+    <w:p>
+      <w:pPr>
+        <w:rPr>
+          <w:rFonts w:asciiTheme="minorHAnsi" w:hAnsiTheme="minorHAnsi" w:cstheme="minorHAnsi"/>
+          <w:sz w:val="24"/>
+          <w:szCs w:val="24"/>
+        </w:rPr>
+      </w:pPr>
+    </w:p>
+    <w:p>
+      <w:pPr>
+        <w:rPr>
+          <w:rFonts w:asciiTheme="minorHAnsi" w:hAnsiTheme="minorHAnsi" w:cstheme="minorHAnsi"/>
+          <w:sz w:val="24"/>
+          <w:szCs w:val="24"/>
+        </w:rPr>
+      </w:pPr>
+    </w:p>
+    <w:p>
+      <w:pPr>
+        <w:rPr>
+          <w:rFonts w:asciiTheme="minorHAnsi" w:hAnsiTheme="minorHAnsi" w:cstheme="minorHAnsi"/>
+          <w:sz w:val="24"/>
+          <w:szCs w:val="24"/>
+        </w:rPr>
+      </w:pPr>
+    </w:p>
+    <w:p>
+      <w:pPr>
+        <w:rPr>
+          <w:rFonts w:asciiTheme="minorHAnsi" w:hAnsiTheme="minorHAnsi" w:cstheme="minorHAnsi"/>
+          <w:sz w:val="24"/>
+          <w:szCs w:val="24"/>
+        </w:rPr>
+      </w:pPr>
+    </w:p>
+    <w:p>
+      <w:pPr>
+        <w:rPr>
+          <w:rFonts w:asciiTheme="minorHAnsi" w:hAnsiTheme="minorHAnsi" w:cstheme="minorHAnsi"/>
+          <w:sz w:val="24"/>
+          <w:szCs w:val="24"/>
+        </w:rPr>
+      </w:pPr>
+    </w:p>
+    <w:p>
+      <w:pPr>
+        <w:rPr>
+          <w:rFonts w:asciiTheme="minorHAnsi" w:hAnsiTheme="minorHAnsi" w:cstheme="minorHAnsi"/>
+          <w:sz w:val="24"/>
+          <w:szCs w:val="24"/>
+        </w:rPr>
+      </w:pPr>
+    </w:p>
+    <w:p>
+      <w:pPr>
+        <w:rPr>
+          <w:rFonts w:asciiTheme="minorHAnsi" w:hAnsiTheme="minorHAnsi" w:cstheme="minorHAnsi"/>
+          <w:sz w:val="24"/>
+          <w:szCs w:val="24"/>
+        </w:rPr>
+      </w:pPr>
+    </w:p>
+    <w:p>
+      <w:pPr>
+        <w:rPr>
+          <w:rFonts w:asciiTheme="minorHAnsi" w:hAnsiTheme="minorHAnsi" w:cstheme="minorHAnsi"/>
+          <w:sz w:val="24"/>
+          <w:szCs w:val="24"/>
+        </w:rPr>
+      </w:pPr>
+    </w:p>
+    <w:p>
+      <w:pPr>
+        <w:rPr>
+          <w:rFonts w:asciiTheme="minorHAnsi" w:hAnsiTheme="minorHAnsi" w:cstheme="minorHAnsi"/>
+          <w:sz w:val="24"/>
+          <w:szCs w:val="24"/>
+        </w:rPr>
+      </w:pPr>
+    </w:p>
+    <w:p>
+      <w:pPr>
+        <w:rPr>
+          <w:rFonts w:asciiTheme="minorHAnsi" w:hAnsiTheme="minorHAnsi" w:cstheme="minorHAnsi"/>
+          <w:sz w:val="24"/>
+          <w:szCs w:val="24"/>
+        </w:rPr>
+      </w:pPr>
+    </w:p>
+    <w:p>
+      <w:pPr>
+        <w:rPr>
+          <w:rFonts w:asciiTheme="minorHAnsi" w:hAnsiTheme="minorHAnsi" w:cstheme="minorHAnsi"/>
+          <w:sz w:val="24"/>
+          <w:szCs w:val="24"/>
+        </w:rPr>
+      </w:pPr>
+    </w:p>
+    <w:p>
+      <w:pPr>
         <w:pStyle w:val="BodyText"/>
       </w:pPr>
     </w:p>
@@ -9962,37 +10211,28 @@
       </w:pPr>
       <w:bookmarkStart w:id="50" w:name="_Toc178892238"/>
       <w:r>
-        <w:rPr>
-          <w:lang/>
-        </w:rPr>
+        <w:t>Summary</w:t>
+      </w:r>
+      <w:bookmarkEnd w:id="50"/>
+    </w:p>
+    <w:p>
+      <w:pPr>
+        <w:pStyle w:val="BodyText"/>
+      </w:pPr>
+      <w:r>
+        <w:t>Throughout the development and testing of the Discord Bot Automation Assistant, 9 distinct defects were identified and documented. However, many of these defects were not isolated to a single test case. Instead, they occurred across multiple use cases due to shared structures and functions within the codebase. As a result, each defect was encountered and resolved multiple times throughout the various unit tests.</w:t>
+      </w:r>
+    </w:p>
+    <w:p>
+      <w:pPr>
+        <w:pStyle w:val="BodyText"/>
+      </w:pPr>
+      <w:r>
+        <w:t xml:space="preserve">For example, issues related to improper initialization, incorrect asynchronous handling, and </w:t>
+      </w:r>
+      <w:r>
         <w:lastRenderedPageBreak/>
-        <w:t>Summary</w:t>
-      </w:r>
-      <w:bookmarkEnd w:id="50"/>
-    </w:p>
-    <w:p>
-      <w:pPr>
-        <w:pStyle w:val="BodyText"/>
-        <w:rPr>
-          <w:lang/>
-        </w:rPr>
-      </w:pPr>
-      <w:r>
-        <w:rPr>
-          <w:lang/>
-        </w:rPr>
-        <w:t>Throughout the development and testing of the Discord Bot Automation Assistant, 9 distinct defects were identified and documented. However, many of these defects were not isolated to a single test case. Instead, they occurred across multiple use cases due to shared structures and functions within the codebase. As a result, each defect was encountered and resolved multiple times throughout the various unit tests.</w:t>
-      </w:r>
-    </w:p>
-    <w:p>
-      <w:pPr>
-        <w:pStyle w:val="BodyText"/>
-      </w:pPr>
-      <w:r>
-        <w:rPr>
-          <w:lang/>
-        </w:rPr>
-        <w:t>For example, issues related to improper initialization, incorrect asynchronous handling, and missing elements in browser automation were prevalent in several different tests. To address these defects, the same fixes were applied consistently across all affected test cases. Given that there were approximately 18 unit tests in total, each defect was effectively encountered and fixed in each of these tests. Therefore, while there were 9 unique defects, the total number of defect instances fixed is better represented by multiplying the number of defects by the number of unit tests:</w:t>
+        <w:t>missing elements in browser automation were prevalent in several different tests. To address these defects, the same fixes were applied consistently across all affected test cases. Given that there were approximately 18 unit tests in total, each defect was effectively encountered and fixed in each of these tests. Therefore, while there were 9 unique defects, the total number of defect instances fixed is better represented by multiplying the number of defects by the number of unit tests:</w:t>
       </w:r>
     </w:p>
     <w:p>
@@ -10004,7 +10244,6 @@
           <m:r>
             <w:rPr>
               <w:rFonts w:ascii="Cambria Math" w:hAnsi="Cambria Math"/>
-              <w:lang/>
             </w:rPr>
             <m:t>Total Defect Instances=9×18=162</m:t>
           </m:r>
@@ -10016,9 +10255,6 @@
         <w:pStyle w:val="BodyText"/>
       </w:pPr>
       <w:r>
-        <w:rPr>
-          <w:lang/>
-        </w:rPr>
         <w:t>This provides a more accurate reflection of the total effort involved in defect resolution.</w:t>
       </w:r>
     </w:p>
@@ -10030,15 +10266,9 @@
     <w:p>
       <w:pPr>
         <w:pStyle w:val="Heading3"/>
-        <w:rPr>
-          <w:lang/>
-        </w:rPr>
       </w:pPr>
       <w:bookmarkStart w:id="51" w:name="_Toc178892239"/>
       <w:r>
-        <w:rPr>
-          <w:lang/>
-        </w:rPr>
         <w:t>Total Number of Defects</w:t>
       </w:r>
       <w:bookmarkEnd w:id="51"/>
@@ -10048,37 +10278,26 @@
         <w:pStyle w:val="BodyText"/>
       </w:pPr>
       <w:r>
-        <w:rPr>
-          <w:lang/>
-        </w:rPr>
         <w:t xml:space="preserve">The total number of unique defects documented was </w:t>
       </w:r>
       <w:r>
         <w:rPr>
           <w:b/>
           <w:bCs/>
-          <w:lang/>
         </w:rPr>
         <w:t>9</w:t>
       </w:r>
       <w:r>
-        <w:rPr>
-          <w:lang/>
-        </w:rPr>
         <w:t xml:space="preserve">. However, considering the repeated occurrence of these defects across the 18 unit tests, the total number of defect instances addressed was </w:t>
       </w:r>
       <w:r>
         <w:rPr>
           <w:b/>
           <w:bCs/>
-          <w:lang/>
         </w:rPr>
         <w:t>162</w:t>
       </w:r>
       <w:r>
-        <w:rPr>
-          <w:lang/>
-        </w:rPr>
         <w:t>.</w:t>
       </w:r>
     </w:p>
@@ -10090,15 +10309,9 @@
     <w:p>
       <w:pPr>
         <w:pStyle w:val="Heading3"/>
-        <w:rPr>
-          <w:lang/>
-        </w:rPr>
       </w:pPr>
       <w:bookmarkStart w:id="52" w:name="_Toc178892240"/>
       <w:r>
-        <w:rPr>
-          <w:lang/>
-        </w:rPr>
         <w:t>Fixed Defects Percentage</w:t>
       </w:r>
       <w:bookmarkEnd w:id="52"/>
@@ -10108,9 +10321,6 @@
         <w:pStyle w:val="BodyText"/>
       </w:pPr>
       <w:r>
-        <w:rPr>
-          <w:lang/>
-        </w:rPr>
         <w:t>The fixed defects percentage remains 100%, as all defects encountered during testing were successfully resolved.</w:t>
       </w:r>
     </w:p>
@@ -10128,7 +10338,6 @@
           <m:r>
             <w:rPr>
               <w:rFonts w:ascii="Cambria Math" w:hAnsi="Cambria Math"/>
-              <w:lang/>
             </w:rPr>
             <m:t>Fixed Defects Percentage=</m:t>
           </m:r>
@@ -10138,7 +10347,6 @@
                 <w:rPr>
                   <w:rFonts w:ascii="Cambria Math" w:hAnsi="Cambria Math"/>
                   <w:i/>
-                  <w:lang/>
                 </w:rPr>
               </m:ctrlPr>
             </m:dPr>
@@ -10149,7 +10357,6 @@
                     <w:rPr>
                       <w:rFonts w:ascii="Cambria Math" w:hAnsi="Cambria Math"/>
                       <w:i/>
-                      <w:lang/>
                     </w:rPr>
                   </m:ctrlPr>
                 </m:fPr>
@@ -10157,7 +10364,6 @@
                   <m:r>
                     <w:rPr>
                       <w:rFonts w:ascii="Cambria Math" w:hAnsi="Cambria Math"/>
-                      <w:lang/>
                     </w:rPr>
                     <m:t>162</m:t>
                   </m:r>
@@ -10166,15 +10372,8 @@
                   <m:r>
                     <w:rPr>
                       <w:rFonts w:ascii="Cambria Math" w:hAnsi="Cambria Math"/>
-                      <w:lang/>
                     </w:rPr>
-                    <m:t>1</m:t>
-                  </m:r>
-                  <m:r>
-                    <w:rPr>
-                      <w:rFonts w:ascii="Cambria Math" w:hAnsi="Cambria Math"/>
-                    </w:rPr>
-                    <m:t>62</m:t>
+                    <m:t>162</m:t>
                   </m:r>
                 </m:den>
               </m:f>
@@ -10183,7 +10382,6 @@
           <m:r>
             <w:rPr>
               <w:rFonts w:ascii="Cambria Math" w:hAnsi="Cambria Math"/>
-              <w:lang/>
             </w:rPr>
             <m:t>×100=100%</m:t>
           </m:r>
@@ -10234,15 +10432,9 @@
     <w:p>
       <w:pPr>
         <w:pStyle w:val="Heading3"/>
-        <w:rPr>
-          <w:lang/>
-        </w:rPr>
       </w:pPr>
       <w:bookmarkStart w:id="53" w:name="_Toc178892241"/>
       <w:r>
-        <w:rPr>
-          <w:lang/>
-        </w:rPr>
         <w:t>Defect Density</w:t>
       </w:r>
       <w:bookmarkEnd w:id="53"/>
@@ -10250,14 +10442,8 @@
     <w:p>
       <w:pPr>
         <w:pStyle w:val="BodyText"/>
-        <w:rPr>
-          <w:lang/>
-        </w:rPr>
-      </w:pPr>
-      <w:r>
-        <w:rPr>
-          <w:lang/>
-        </w:rPr>
+      </w:pPr>
+      <w:r>
         <w:t>Defect density is typically calculated based on the number of lines of code (LOC) in the project. For this calculation, comments and non-executable lines are excluded from the LOC count to provide a more accurate measure of code complexity.</w:t>
       </w:r>
     </w:p>
@@ -10266,23 +10452,16 @@
         <w:pStyle w:val="BodyText"/>
       </w:pPr>
       <w:r>
-        <w:rPr>
-          <w:lang/>
-        </w:rPr>
         <w:t xml:space="preserve">Assuming your project contains approximately </w:t>
       </w:r>
       <w:r>
         <w:rPr>
           <w:b/>
           <w:bCs/>
-          <w:lang/>
         </w:rPr>
         <w:t>4500 lines of executable code</w:t>
       </w:r>
       <w:r>
-        <w:rPr>
-          <w:lang/>
-        </w:rPr>
         <w:t xml:space="preserve"> (after excluding comments and non-executable lines), the defect density is calculated as follows:</w:t>
       </w:r>
     </w:p>
@@ -10300,8 +10479,8 @@
           <m:r>
             <w:rPr>
               <w:rFonts w:ascii="Cambria Math" w:hAnsi="Cambria Math"/>
-              <w:lang/>
             </w:rPr>
+            <w:lastRenderedPageBreak/>
             <m:t>Defect Density=</m:t>
           </m:r>
           <m:f>
@@ -10310,7 +10489,6 @@
                 <w:rPr>
                   <w:rFonts w:ascii="Cambria Math" w:hAnsi="Cambria Math"/>
                   <w:i/>
-                  <w:lang/>
                 </w:rPr>
               </m:ctrlPr>
             </m:fPr>
@@ -10318,7 +10496,6 @@
               <m:r>
                 <w:rPr>
                   <w:rFonts w:ascii="Cambria Math" w:hAnsi="Cambria Math"/>
-                  <w:lang/>
                 </w:rPr>
                 <m:t>162</m:t>
               </m:r>
@@ -10327,22 +10504,14 @@
               <m:r>
                 <w:rPr>
                   <w:rFonts w:ascii="Cambria Math" w:hAnsi="Cambria Math"/>
-                  <w:lang/>
                 </w:rPr>
-                <m:t>4</m:t>
-              </m:r>
-              <m:r>
-                <w:rPr>
-                  <w:rFonts w:ascii="Cambria Math" w:hAnsi="Cambria Math"/>
-                </w:rPr>
-                <m:t>500</m:t>
+                <m:t>4500</m:t>
               </m:r>
             </m:den>
           </m:f>
           <m:r>
             <w:rPr>
               <w:rFonts w:ascii="Cambria Math" w:hAnsi="Cambria Math"/>
-              <w:lang/>
             </w:rPr>
             <m:t>=0.036 defects per LOC</m:t>
           </m:r>
@@ -10359,23 +10528,16 @@
         <w:pStyle w:val="BodyText"/>
       </w:pPr>
       <w:r>
-        <w:rPr>
-          <w:lang/>
-        </w:rPr>
         <w:t xml:space="preserve">This calculation indicates that, for every 1000 lines of code, there were approximately </w:t>
       </w:r>
       <w:r>
         <w:rPr>
           <w:b/>
           <w:bCs/>
-          <w:lang/>
         </w:rPr>
         <w:t>36 defects</w:t>
       </w:r>
       <w:r>
-        <w:rPr>
-          <w:lang/>
-        </w:rPr>
         <w:t xml:space="preserve"> encountered and resolved across the various unit tests.</w:t>
       </w:r>
     </w:p>
@@ -10477,15 +10639,9 @@
     <w:p>
       <w:pPr>
         <w:pStyle w:val="Heading1"/>
-        <w:rPr>
-          <w:lang/>
-        </w:rPr>
       </w:pPr>
       <w:bookmarkStart w:id="54" w:name="_Toc178892242"/>
       <w:r>
-        <w:rPr>
-          <w:lang/>
-        </w:rPr>
         <w:t>Conclusion</w:t>
       </w:r>
       <w:bookmarkEnd w:id="54"/>
@@ -10493,28 +10649,17 @@
     <w:p>
       <w:pPr>
         <w:pStyle w:val="BodyText"/>
-        <w:rPr>
-          <w:lang/>
-        </w:rPr>
-      </w:pPr>
-      <w:r>
-        <w:rPr>
-          <w:lang/>
-        </w:rPr>
+      </w:pPr>
+      <w:r>
         <w:t>The development of the Discord Bot Automation Assistant involved identifying and fixing 9 unique defects, which appeared across multiple test cases and use cases. These defects were often the result of shared structures and functions within the codebase, causing similar issues to arise repeatedly. Although only 9 unique defects were documented, they were addressed across 18 different unit tests, resulting in a total of 162 defect instances being fixed.</w:t>
       </w:r>
     </w:p>
     <w:p>
       <w:pPr>
         <w:pStyle w:val="BodyText"/>
-        <w:rPr>
-          <w:lang/>
-        </w:rPr>
-      </w:pPr>
-      <w:r>
-        <w:rPr>
-          <w:lang/>
-        </w:rPr>
+      </w:pPr>
+      <w:r>
+        <w:lastRenderedPageBreak/>
         <w:t>The defect density of 0.036 defects per line of executable code demonstrates a strong emphasis on thorough testing and defect resolution. With a 100% defect resolution rate, the project has reached a stable state, providing a solid foundation for future development and enhancements. The lessons learned during this process—particularly around handling asynchronous methods, browser automation challenges, and proper initialization—will ensure better practices and stability in future iterations of the project.</w:t>
       </w:r>
     </w:p>
@@ -10833,7 +10978,7 @@
         </mc:Choice>
         <mc:Fallback>
           <w:pict>
-            <v:group w14:anchorId="5A48CFE3" id="Group 1" o:spid="_x0000_s1026" style="position:absolute;margin-left:88.85pt;margin-top:756.2pt;width:434.5pt;height:21.05pt;z-index:-251660288;mso-wrap-distance-left:0;mso-wrap-distance-right:0;mso-position-horizontal-relative:page;mso-position-vertical-relative:page" coordsize="55181,2673" o:gfxdata="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">
+            <v:group w14:anchorId="533C0ECB" id="Group 1" o:spid="_x0000_s1026" style="position:absolute;margin-left:88.85pt;margin-top:756.2pt;width:434.5pt;height:21.05pt;z-index:-251660288;mso-wrap-distance-left:0;mso-wrap-distance-right:0;mso-position-horizontal-relative:page;mso-position-vertical-relative:page" coordsize="55181,2673" o:gfxdata="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">
               <v:shape id="Graphic 2" o:spid="_x0000_s1027" style="position:absolute;top:1333;width:55181;height:13;visibility:visible;mso-wrap-style:square;v-text-anchor:top" coordsize="5518150,1270" o:gfxdata="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" path="m,l5518150,e" filled="f" strokecolor="gray" strokeweight="1pt">
                 <v:path arrowok="t"/>
               </v:shape>
@@ -11304,6 +11449,119 @@
     </w:lvl>
   </w:abstractNum>
   <w:abstractNum w:abstractNumId="2" w15:restartNumberingAfterBreak="0">
+    <w:nsid w:val="21E058B4"/>
+    <w:multiLevelType w:val="multilevel"/>
+    <w:tmpl w:val="96A0095A"/>
+    <w:lvl w:ilvl="0">
+      <w:start w:val="1"/>
+      <w:numFmt w:val="decimal"/>
+      <w:lvlText w:val="%1."/>
+      <w:lvlJc w:val="left"/>
+      <w:pPr>
+        <w:tabs>
+          <w:tab w:val="num" w:pos="720"/>
+        </w:tabs>
+        <w:ind w:left="720" w:hanging="360"/>
+      </w:pPr>
+    </w:lvl>
+    <w:lvl w:ilvl="1" w:tentative="1">
+      <w:start w:val="1"/>
+      <w:numFmt w:val="decimal"/>
+      <w:lvlText w:val="%2."/>
+      <w:lvlJc w:val="left"/>
+      <w:pPr>
+        <w:tabs>
+          <w:tab w:val="num" w:pos="1440"/>
+        </w:tabs>
+        <w:ind w:left="1440" w:hanging="360"/>
+      </w:pPr>
+    </w:lvl>
+    <w:lvl w:ilvl="2" w:tentative="1">
+      <w:start w:val="1"/>
+      <w:numFmt w:val="decimal"/>
+      <w:lvlText w:val="%3."/>
+      <w:lvlJc w:val="left"/>
+      <w:pPr>
+        <w:tabs>
+          <w:tab w:val="num" w:pos="2160"/>
+        </w:tabs>
+        <w:ind w:left="2160" w:hanging="360"/>
+      </w:pPr>
+    </w:lvl>
+    <w:lvl w:ilvl="3" w:tentative="1">
+      <w:start w:val="1"/>
+      <w:numFmt w:val="decimal"/>
+      <w:lvlText w:val="%4."/>
+      <w:lvlJc w:val="left"/>
+      <w:pPr>
+        <w:tabs>
+          <w:tab w:val="num" w:pos="2880"/>
+        </w:tabs>
+        <w:ind w:left="2880" w:hanging="360"/>
+      </w:pPr>
+    </w:lvl>
+    <w:lvl w:ilvl="4" w:tentative="1">
+      <w:start w:val="1"/>
+      <w:numFmt w:val="decimal"/>
+      <w:lvlText w:val="%5."/>
+      <w:lvlJc w:val="left"/>
+      <w:pPr>
+        <w:tabs>
+          <w:tab w:val="num" w:pos="3600"/>
+        </w:tabs>
+        <w:ind w:left="3600" w:hanging="360"/>
+      </w:pPr>
+    </w:lvl>
+    <w:lvl w:ilvl="5" w:tentative="1">
+      <w:start w:val="1"/>
+      <w:numFmt w:val="decimal"/>
+      <w:lvlText w:val="%6."/>
+      <w:lvlJc w:val="left"/>
+      <w:pPr>
+        <w:tabs>
+          <w:tab w:val="num" w:pos="4320"/>
+        </w:tabs>
+        <w:ind w:left="4320" w:hanging="360"/>
+      </w:pPr>
+    </w:lvl>
+    <w:lvl w:ilvl="6" w:tentative="1">
+      <w:start w:val="1"/>
+      <w:numFmt w:val="decimal"/>
+      <w:lvlText w:val="%7."/>
+      <w:lvlJc w:val="left"/>
+      <w:pPr>
+        <w:tabs>
+          <w:tab w:val="num" w:pos="5040"/>
+        </w:tabs>
+        <w:ind w:left="5040" w:hanging="360"/>
+      </w:pPr>
+    </w:lvl>
+    <w:lvl w:ilvl="7" w:tentative="1">
+      <w:start w:val="1"/>
+      <w:numFmt w:val="decimal"/>
+      <w:lvlText w:val="%8."/>
+      <w:lvlJc w:val="left"/>
+      <w:pPr>
+        <w:tabs>
+          <w:tab w:val="num" w:pos="5760"/>
+        </w:tabs>
+        <w:ind w:left="5760" w:hanging="360"/>
+      </w:pPr>
+    </w:lvl>
+    <w:lvl w:ilvl="8" w:tentative="1">
+      <w:start w:val="1"/>
+      <w:numFmt w:val="decimal"/>
+      <w:lvlText w:val="%9."/>
+      <w:lvlJc w:val="left"/>
+      <w:pPr>
+        <w:tabs>
+          <w:tab w:val="num" w:pos="6480"/>
+        </w:tabs>
+        <w:ind w:left="6480" w:hanging="360"/>
+      </w:pPr>
+    </w:lvl>
+  </w:abstractNum>
+  <w:abstractNum w:abstractNumId="3" w15:restartNumberingAfterBreak="0">
     <w:nsid w:val="37FE455A"/>
     <w:multiLevelType w:val="multilevel"/>
     <w:tmpl w:val="A43E51A6"/>
@@ -11416,7 +11674,7 @@
       </w:pPr>
     </w:lvl>
   </w:abstractNum>
-  <w:abstractNum w:abstractNumId="3" w15:restartNumberingAfterBreak="0">
+  <w:abstractNum w:abstractNumId="4" w15:restartNumberingAfterBreak="0">
     <w:nsid w:val="5A58365A"/>
     <w:multiLevelType w:val="multilevel"/>
     <w:tmpl w:val="98A8CE08"/>
@@ -11529,7 +11787,7 @@
       </w:pPr>
     </w:lvl>
   </w:abstractNum>
-  <w:abstractNum w:abstractNumId="4" w15:restartNumberingAfterBreak="0">
+  <w:abstractNum w:abstractNumId="5" w15:restartNumberingAfterBreak="0">
     <w:nsid w:val="6DB75E9A"/>
     <w:multiLevelType w:val="multilevel"/>
     <w:tmpl w:val="2C2C0CC2"/>
@@ -11678,8 +11936,121 @@
       </w:rPr>
     </w:lvl>
   </w:abstractNum>
+  <w:abstractNum w:abstractNumId="6" w15:restartNumberingAfterBreak="0">
+    <w:nsid w:val="70D44C67"/>
+    <w:multiLevelType w:val="multilevel"/>
+    <w:tmpl w:val="9CD8B114"/>
+    <w:lvl w:ilvl="0">
+      <w:start w:val="1"/>
+      <w:numFmt w:val="decimal"/>
+      <w:lvlText w:val="%1."/>
+      <w:lvlJc w:val="left"/>
+      <w:pPr>
+        <w:tabs>
+          <w:tab w:val="num" w:pos="720"/>
+        </w:tabs>
+        <w:ind w:left="720" w:hanging="360"/>
+      </w:pPr>
+    </w:lvl>
+    <w:lvl w:ilvl="1" w:tentative="1">
+      <w:start w:val="1"/>
+      <w:numFmt w:val="decimal"/>
+      <w:lvlText w:val="%2."/>
+      <w:lvlJc w:val="left"/>
+      <w:pPr>
+        <w:tabs>
+          <w:tab w:val="num" w:pos="1440"/>
+        </w:tabs>
+        <w:ind w:left="1440" w:hanging="360"/>
+      </w:pPr>
+    </w:lvl>
+    <w:lvl w:ilvl="2" w:tentative="1">
+      <w:start w:val="1"/>
+      <w:numFmt w:val="decimal"/>
+      <w:lvlText w:val="%3."/>
+      <w:lvlJc w:val="left"/>
+      <w:pPr>
+        <w:tabs>
+          <w:tab w:val="num" w:pos="2160"/>
+        </w:tabs>
+        <w:ind w:left="2160" w:hanging="360"/>
+      </w:pPr>
+    </w:lvl>
+    <w:lvl w:ilvl="3" w:tentative="1">
+      <w:start w:val="1"/>
+      <w:numFmt w:val="decimal"/>
+      <w:lvlText w:val="%4."/>
+      <w:lvlJc w:val="left"/>
+      <w:pPr>
+        <w:tabs>
+          <w:tab w:val="num" w:pos="2880"/>
+        </w:tabs>
+        <w:ind w:left="2880" w:hanging="360"/>
+      </w:pPr>
+    </w:lvl>
+    <w:lvl w:ilvl="4" w:tentative="1">
+      <w:start w:val="1"/>
+      <w:numFmt w:val="decimal"/>
+      <w:lvlText w:val="%5."/>
+      <w:lvlJc w:val="left"/>
+      <w:pPr>
+        <w:tabs>
+          <w:tab w:val="num" w:pos="3600"/>
+        </w:tabs>
+        <w:ind w:left="3600" w:hanging="360"/>
+      </w:pPr>
+    </w:lvl>
+    <w:lvl w:ilvl="5" w:tentative="1">
+      <w:start w:val="1"/>
+      <w:numFmt w:val="decimal"/>
+      <w:lvlText w:val="%6."/>
+      <w:lvlJc w:val="left"/>
+      <w:pPr>
+        <w:tabs>
+          <w:tab w:val="num" w:pos="4320"/>
+        </w:tabs>
+        <w:ind w:left="4320" w:hanging="360"/>
+      </w:pPr>
+    </w:lvl>
+    <w:lvl w:ilvl="6" w:tentative="1">
+      <w:start w:val="1"/>
+      <w:numFmt w:val="decimal"/>
+      <w:lvlText w:val="%7."/>
+      <w:lvlJc w:val="left"/>
+      <w:pPr>
+        <w:tabs>
+          <w:tab w:val="num" w:pos="5040"/>
+        </w:tabs>
+        <w:ind w:left="5040" w:hanging="360"/>
+      </w:pPr>
+    </w:lvl>
+    <w:lvl w:ilvl="7" w:tentative="1">
+      <w:start w:val="1"/>
+      <w:numFmt w:val="decimal"/>
+      <w:lvlText w:val="%8."/>
+      <w:lvlJc w:val="left"/>
+      <w:pPr>
+        <w:tabs>
+          <w:tab w:val="num" w:pos="5760"/>
+        </w:tabs>
+        <w:ind w:left="5760" w:hanging="360"/>
+      </w:pPr>
+    </w:lvl>
+    <w:lvl w:ilvl="8" w:tentative="1">
+      <w:start w:val="1"/>
+      <w:numFmt w:val="decimal"/>
+      <w:lvlText w:val="%9."/>
+      <w:lvlJc w:val="left"/>
+      <w:pPr>
+        <w:tabs>
+          <w:tab w:val="num" w:pos="6480"/>
+        </w:tabs>
+        <w:ind w:left="6480" w:hanging="360"/>
+      </w:pPr>
+    </w:lvl>
+  </w:abstractNum>
   <w:num w:numId="1" w16cid:durableId="1768651496">
-    <w:abstractNumId w:val="4"/>
+    <w:abstractNumId w:val="5"/>
   </w:num>
   <w:num w:numId="2" w16cid:durableId="1475412767">
     <w:abstractNumId w:val="1"/>
@@ -11688,10 +12059,16 @@
     <w:abstractNumId w:val="0"/>
   </w:num>
   <w:num w:numId="4" w16cid:durableId="1567107216">
+    <w:abstractNumId w:val="4"/>
+  </w:num>
+  <w:num w:numId="5" w16cid:durableId="1905213345">
     <w:abstractNumId w:val="3"/>
   </w:num>
-  <w:num w:numId="5" w16cid:durableId="1905213345">
+  <w:num w:numId="6" w16cid:durableId="522134936">
     <w:abstractNumId w:val="2"/>
+  </w:num>
+  <w:num w:numId="7" w16cid:durableId="1802579277">
+    <w:abstractNumId w:val="6"/>
   </w:num>
   <w:numIdMacAtCleanup w:val="5"/>
 </w:numbering>

</xml_diff>